<commit_message>
Incluindo a análise dos templates para checar se existe alguma {{variação}} que não existe no DataFrame Inicial.
</commit_message>
<xml_diff>
--- a/modelos/modelosPadrao/CARTA PROPOSTA.docx
+++ b/modelos/modelosPadrao/CARTA PROPOSTA.docx
@@ -28,6 +28,38 @@
         </w:rPr>
         <w:t>CARTA PROPOSTA</w:t>
       </w:r>
+      <w:r>
+        <w:rPr>
+          <w:rFonts w:asciiTheme="minorHAnsi" w:hAnsiTheme="minorHAnsi" w:cstheme="minorHAnsi"/>
+          <w:b/>
+          <w:bCs/>
+          <w:szCs w:val="28"/>
+          <w:u w:val="single"/>
+        </w:rPr>
+        <w:t xml:space="preserve"> – {{</w:t>
+      </w:r>
+      <w:proofErr w:type="spellStart"/>
+      <w:r>
+        <w:rPr>
+          <w:rFonts w:asciiTheme="minorHAnsi" w:hAnsiTheme="minorHAnsi" w:cstheme="minorHAnsi"/>
+          <w:b/>
+          <w:bCs/>
+          <w:szCs w:val="28"/>
+          <w:u w:val="single"/>
+        </w:rPr>
+        <w:t>baNana</w:t>
+      </w:r>
+      <w:proofErr w:type="spellEnd"/>
+      <w:r>
+        <w:rPr>
+          <w:rFonts w:asciiTheme="minorHAnsi" w:hAnsiTheme="minorHAnsi" w:cstheme="minorHAnsi"/>
+          <w:b/>
+          <w:bCs/>
+          <w:szCs w:val="28"/>
+          <w:u w:val="single"/>
+        </w:rPr>
+        <w:t>}}</w:t>
+      </w:r>
     </w:p>
     <w:p>
       <w:pPr>
@@ -1211,6 +1243,24 @@
       <w:bookmarkEnd w:id="8"/>
       <w:bookmarkEnd w:id="9"/>
       <w:bookmarkEnd w:id="10"/>
+    </w:p>
+    <w:p>
+      <w:pPr>
+        <w:rPr>
+          <w:rFonts w:asciiTheme="minorHAnsi" w:hAnsiTheme="minorHAnsi" w:cstheme="minorHAnsi"/>
+          <w:b/>
+          <w:bCs/>
+        </w:rPr>
+      </w:pPr>
+      <w:r>
+        <w:rPr>
+          <w:rFonts w:asciiTheme="minorHAnsi" w:hAnsiTheme="minorHAnsi" w:cstheme="minorHAnsi"/>
+          <w:b/>
+          <w:bCs/>
+        </w:rPr>
+        <w:lastRenderedPageBreak/>
+        <w:t>{{teste}}</w:t>
+      </w:r>
     </w:p>
     <w:sectPr>
       <w:headerReference w:type="default" r:id="rId7"/>

</xml_diff>